<commit_message>
Update Capstone Project Document.docx
</commit_message>
<xml_diff>
--- a/Capstone Project Document.docx
+++ b/Capstone Project Document.docx
@@ -420,7 +420,15 @@
         <w:t xml:space="preserve">Also, with new technologies like 5G, </w:t>
       </w:r>
       <w:r>
-        <w:t xml:space="preserve">ecommerce, IoT, machine learning, AR and VR, gamers and shoppers a like have been purchasing more premium applications </w:t>
+        <w:t xml:space="preserve">ecommerce, IoT, machine learning, AR and VR, gamers and shoppers </w:t>
+      </w:r>
+      <w:proofErr w:type="spellStart"/>
+      <w:r>
+        <w:t>a like</w:t>
+      </w:r>
+      <w:proofErr w:type="spellEnd"/>
+      <w:r>
+        <w:t xml:space="preserve"> have been purchasing more premium applications </w:t>
       </w:r>
       <w:r>
         <w:t>from the App Store or Google Play Stor</w:t>
@@ -1931,12 +1939,27 @@
         <w:t>How was this data generated?</w:t>
       </w:r>
     </w:p>
-    <w:p/>
+    <w:p>
+      <w:pPr>
+        <w:pStyle w:val="ListParagraph"/>
+        <w:numPr>
+          <w:ilvl w:val="0"/>
+          <w:numId w:val="17"/>
+        </w:numPr>
+      </w:pPr>
+      <w:r>
+        <w:t xml:space="preserve">The data from Kaggle as well as the </w:t>
+      </w:r>
+      <w:r>
+        <w:t xml:space="preserve">pipeline I will use to generate new data all uses a </w:t>
+      </w:r>
+    </w:p>
     <w:p>
       <w:pPr>
         <w:pStyle w:val="Heading3"/>
       </w:pPr>
       <w:r>
+        <w:lastRenderedPageBreak/>
         <w:t>Is this data available on an ongoing basis</w:t>
       </w:r>
       <w:r>
@@ -1965,24 +1988,36 @@
     </w:p>
     <w:p>
       <w:pPr>
+        <w:pStyle w:val="Heading3"/>
+      </w:pPr>
+      <w:r>
+        <w:t>What data pipeline was to wrangle the raw data?</w:t>
+      </w:r>
+    </w:p>
+    <w:p>
+      <w:r>
+        <w:t xml:space="preserve">The pipeline used to wrangle the Kaggle data was written in </w:t>
+      </w:r>
+      <w:proofErr w:type="spellStart"/>
+      <w:r>
+        <w:t>Jupyter</w:t>
+      </w:r>
+      <w:proofErr w:type="spellEnd"/>
+      <w:r>
+        <w:t xml:space="preserve"> notebooks.</w:t>
+      </w:r>
+      <w:r>
+        <w:t xml:space="preserve"> </w:t>
+      </w:r>
+    </w:p>
+    <w:p>
+      <w:pPr>
         <w:numPr>
           <w:ilvl w:val="0"/>
           <w:numId w:val="2"/>
         </w:numPr>
       </w:pPr>
       <w:r>
-        <w:t>What data pipeline was to wrangle the raw data?</w:t>
-      </w:r>
-    </w:p>
-    <w:p>
-      <w:pPr>
-        <w:numPr>
-          <w:ilvl w:val="0"/>
-          <w:numId w:val="2"/>
-        </w:numPr>
-      </w:pPr>
-      <w:r>
-        <w:lastRenderedPageBreak/>
         <w:t>What are the highlights of the Exploratory Data Analysis (EDA)?</w:t>
       </w:r>
     </w:p>
@@ -2294,6 +2329,7 @@
         </w:numPr>
       </w:pPr>
       <w:r>
+        <w:lastRenderedPageBreak/>
         <w:t>What are the model performance metrics?</w:t>
       </w:r>
     </w:p>
@@ -2337,7 +2373,6 @@
       <w:bookmarkStart w:id="12" w:name="_7ozn9sestnfe" w:colFirst="0" w:colLast="0"/>
       <w:bookmarkEnd w:id="12"/>
       <w:r>
-        <w:lastRenderedPageBreak/>
         <w:t>Implementation</w:t>
       </w:r>
     </w:p>

</xml_diff>